<commit_message>
Minor updates to skills and education
</commit_message>
<xml_diff>
--- a/files/Resume.docx
+++ b/files/Resume.docx
@@ -577,13 +577,34 @@
       <w:pPr>
         <w:spacing w:after="0" w:line="249" w:lineRule="auto"/>
         <w:ind w:left="-5" w:hanging="10"/>
-      </w:pPr>
-      <w:r>
         <w:rPr>
           <w:b/>
           <w:sz w:val="18"/>
         </w:rPr>
+      </w:pPr>
+      <w:r>
+        <w:rPr>
+          <w:b/>
+          <w:sz w:val="18"/>
+        </w:rPr>
         <w:t>gam4kv@umsystem.edu</w:t>
+      </w:r>
+    </w:p>
+    <w:p>
+      <w:pPr>
+        <w:spacing w:after="0" w:line="249" w:lineRule="auto"/>
+        <w:ind w:left="-5" w:hanging="10"/>
+        <w:rPr>
+          <w:b/>
+          <w:sz w:val="18"/>
+        </w:rPr>
+      </w:pPr>
+      <w:r>
+        <w:rPr>
+          <w:b/>
+          <w:sz w:val="18"/>
+        </w:rPr>
+        <w:t>ShankyShako.GitHub.io</w:t>
       </w:r>
     </w:p>
     <w:p>

</xml_diff>

<commit_message>
number change/ skills update
</commit_message>
<xml_diff>
--- a/files/Resume.docx
+++ b/files/Resume.docx
@@ -44,7 +44,23 @@
           <w:color w:val="auto"/>
           <w:szCs w:val="22"/>
         </w:rPr>
-        <w:t>Overland Park, KS | (912) 260-8912 | Genova.Mongalo@gmail.com</w:t>
+        <w:t>Overland Park, KS | (91</w:t>
+      </w:r>
+      <w:r>
+        <w:rPr>
+          <w:rFonts w:ascii="Aptos" w:eastAsia="Aptos" w:hAnsi="Aptos" w:cs="Times New Roman"/>
+          <w:color w:val="auto"/>
+          <w:szCs w:val="22"/>
+        </w:rPr>
+        <w:t>3</w:t>
+      </w:r>
+      <w:r>
+        <w:rPr>
+          <w:rFonts w:ascii="Aptos" w:eastAsia="Aptos" w:hAnsi="Aptos" w:cs="Times New Roman"/>
+          <w:color w:val="auto"/>
+          <w:szCs w:val="22"/>
+        </w:rPr>
+        <w:t>) 260-8912 | Genova.Mongalo@gmail.com</w:t>
       </w:r>
     </w:p>
     <w:p>
@@ -121,7 +137,25 @@
           <w:color w:val="auto"/>
           <w:szCs w:val="22"/>
         </w:rPr>
-        <w:t>University of Missouri-Kansas City (UMKC)                                                                                      Kansas City, MO</w:t>
+        <w:t>University of Missouri-Kansas City (</w:t>
+      </w:r>
+      <w:proofErr w:type="gramStart"/>
+      <w:r>
+        <w:rPr>
+          <w:rFonts w:ascii="Aptos" w:eastAsia="Aptos" w:hAnsi="Aptos" w:cs="Times New Roman"/>
+          <w:color w:val="auto"/>
+          <w:szCs w:val="22"/>
+        </w:rPr>
+        <w:t xml:space="preserve">UMKC)   </w:t>
+      </w:r>
+      <w:proofErr w:type="gramEnd"/>
+      <w:r>
+        <w:rPr>
+          <w:rFonts w:ascii="Aptos" w:eastAsia="Aptos" w:hAnsi="Aptos" w:cs="Times New Roman"/>
+          <w:color w:val="auto"/>
+          <w:szCs w:val="22"/>
+        </w:rPr>
+        <w:t xml:space="preserve">                                                                                   Kansas City, MO</w:t>
       </w:r>
     </w:p>
     <w:p>
@@ -158,6 +192,164 @@
           <w:szCs w:val="22"/>
         </w:rPr>
         <w:t>GPA: 3.8</w:t>
+      </w:r>
+    </w:p>
+    <w:p>
+      <w:pPr>
+        <w:spacing w:after="0"/>
+        <w:rPr>
+          <w:rFonts w:ascii="Aptos" w:eastAsia="Aptos" w:hAnsi="Aptos" w:cs="Times New Roman"/>
+          <w:color w:val="auto"/>
+          <w:szCs w:val="22"/>
+        </w:rPr>
+      </w:pPr>
+      <w:r>
+        <w:rPr>
+          <w:rFonts w:ascii="Aptos" w:eastAsia="Aptos" w:hAnsi="Aptos" w:cs="Times New Roman"/>
+          <w:color w:val="auto"/>
+          <w:szCs w:val="22"/>
+        </w:rPr>
+        <w:t>University of Missouri-</w:t>
+      </w:r>
+      <w:r>
+        <w:rPr>
+          <w:rFonts w:ascii="Aptos" w:eastAsia="Aptos" w:hAnsi="Aptos" w:cs="Times New Roman"/>
+          <w:color w:val="auto"/>
+          <w:szCs w:val="22"/>
+        </w:rPr>
+        <w:t>Columbia</w:t>
+      </w:r>
+      <w:r>
+        <w:rPr>
+          <w:rFonts w:ascii="Aptos" w:eastAsia="Aptos" w:hAnsi="Aptos" w:cs="Times New Roman"/>
+          <w:color w:val="auto"/>
+          <w:szCs w:val="22"/>
+        </w:rPr>
+        <w:t xml:space="preserve"> (</w:t>
+      </w:r>
+      <w:proofErr w:type="gramStart"/>
+      <w:r>
+        <w:rPr>
+          <w:rFonts w:ascii="Aptos" w:eastAsia="Aptos" w:hAnsi="Aptos" w:cs="Times New Roman"/>
+          <w:color w:val="auto"/>
+          <w:szCs w:val="22"/>
+        </w:rPr>
+        <w:t>Mizzou</w:t>
+      </w:r>
+      <w:r>
+        <w:rPr>
+          <w:rFonts w:ascii="Aptos" w:eastAsia="Aptos" w:hAnsi="Aptos" w:cs="Times New Roman"/>
+          <w:color w:val="auto"/>
+          <w:szCs w:val="22"/>
+        </w:rPr>
+        <w:t xml:space="preserve">)   </w:t>
+      </w:r>
+      <w:proofErr w:type="gramEnd"/>
+      <w:r>
+        <w:rPr>
+          <w:rFonts w:ascii="Aptos" w:eastAsia="Aptos" w:hAnsi="Aptos" w:cs="Times New Roman"/>
+          <w:color w:val="auto"/>
+          <w:szCs w:val="22"/>
+        </w:rPr>
+        <w:t xml:space="preserve">               </w:t>
+      </w:r>
+      <w:r>
+        <w:rPr>
+          <w:rFonts w:ascii="Aptos" w:eastAsia="Aptos" w:hAnsi="Aptos" w:cs="Times New Roman"/>
+          <w:color w:val="auto"/>
+          <w:szCs w:val="22"/>
+        </w:rPr>
+        <w:t xml:space="preserve">   </w:t>
+      </w:r>
+      <w:r>
+        <w:rPr>
+          <w:rFonts w:ascii="Aptos" w:eastAsia="Aptos" w:hAnsi="Aptos" w:cs="Times New Roman"/>
+          <w:color w:val="auto"/>
+          <w:szCs w:val="22"/>
+        </w:rPr>
+        <w:t xml:space="preserve">                                                                   </w:t>
+      </w:r>
+      <w:r>
+        <w:rPr>
+          <w:rFonts w:ascii="Aptos" w:eastAsia="Aptos" w:hAnsi="Aptos" w:cs="Times New Roman"/>
+          <w:color w:val="auto"/>
+          <w:szCs w:val="22"/>
+        </w:rPr>
+        <w:t xml:space="preserve">   </w:t>
+      </w:r>
+      <w:r>
+        <w:rPr>
+          <w:rFonts w:ascii="Aptos" w:eastAsia="Aptos" w:hAnsi="Aptos" w:cs="Times New Roman"/>
+          <w:color w:val="auto"/>
+          <w:szCs w:val="22"/>
+        </w:rPr>
+        <w:t xml:space="preserve"> </w:t>
+      </w:r>
+      <w:r>
+        <w:rPr>
+          <w:rFonts w:ascii="Aptos" w:eastAsia="Aptos" w:hAnsi="Aptos" w:cs="Times New Roman"/>
+          <w:color w:val="auto"/>
+          <w:szCs w:val="22"/>
+        </w:rPr>
+        <w:t>Columbia</w:t>
+      </w:r>
+      <w:r>
+        <w:rPr>
+          <w:rFonts w:ascii="Aptos" w:eastAsia="Aptos" w:hAnsi="Aptos" w:cs="Times New Roman"/>
+          <w:color w:val="auto"/>
+          <w:szCs w:val="22"/>
+        </w:rPr>
+        <w:t>, MO</w:t>
+      </w:r>
+    </w:p>
+    <w:p>
+      <w:pPr>
+        <w:spacing w:after="0"/>
+        <w:rPr>
+          <w:rFonts w:ascii="Aptos" w:eastAsia="Aptos" w:hAnsi="Aptos" w:cs="Times New Roman"/>
+          <w:color w:val="auto"/>
+          <w:szCs w:val="22"/>
+        </w:rPr>
+      </w:pPr>
+      <w:r>
+        <w:rPr>
+          <w:rFonts w:ascii="Aptos" w:eastAsia="Aptos" w:hAnsi="Aptos" w:cs="Times New Roman"/>
+          <w:color w:val="auto"/>
+          <w:szCs w:val="22"/>
+        </w:rPr>
+        <w:t>Masters</w:t>
+      </w:r>
+      <w:r>
+        <w:rPr>
+          <w:rFonts w:ascii="Aptos" w:eastAsia="Aptos" w:hAnsi="Aptos" w:cs="Times New Roman"/>
+          <w:color w:val="auto"/>
+          <w:szCs w:val="22"/>
+        </w:rPr>
+        <w:t xml:space="preserve"> - Computer Science            </w:t>
+      </w:r>
+      <w:r>
+        <w:rPr>
+          <w:rFonts w:ascii="Aptos" w:eastAsia="Aptos" w:hAnsi="Aptos" w:cs="Times New Roman"/>
+          <w:color w:val="auto"/>
+          <w:szCs w:val="22"/>
+        </w:rPr>
+        <w:t xml:space="preserve">                          </w:t>
+      </w:r>
+      <w:r>
+        <w:rPr>
+          <w:rFonts w:ascii="Aptos" w:eastAsia="Aptos" w:hAnsi="Aptos" w:cs="Times New Roman"/>
+          <w:color w:val="auto"/>
+          <w:szCs w:val="22"/>
+        </w:rPr>
+        <w:t xml:space="preserve">                                                                      Expected </w:t>
+      </w:r>
+      <w:r>
+        <w:rPr>
+          <w:rFonts w:ascii="Aptos" w:eastAsia="Aptos" w:hAnsi="Aptos" w:cs="Times New Roman"/>
+          <w:color w:val="auto"/>
+          <w:szCs w:val="22"/>
+        </w:rPr>
+        <w:t>May 2026</w:t>
       </w:r>
     </w:p>
     <w:p>
@@ -172,10 +364,7 @@
           <w:u w:val="single"/>
         </w:rPr>
       </w:pPr>
-    </w:p>
-    <w:p>
-      <w:pPr>
-        <w:spacing w:after="0"/>
+      <w:r>
         <w:rPr>
           <w:rFonts w:ascii="Aptos" w:eastAsia="Aptos" w:hAnsi="Aptos" w:cs="Times New Roman"/>
           <w:b/>
@@ -184,8 +373,67 @@
           <w:szCs w:val="22"/>
           <w:u w:val="single"/>
         </w:rPr>
-      </w:pPr>
-      <w:r>
+        <w:t xml:space="preserve">SKILLS </w:t>
+      </w:r>
+    </w:p>
+    <w:p>
+      <w:pPr>
+        <w:spacing w:after="0"/>
+        <w:rPr>
+          <w:rFonts w:ascii="Aptos" w:eastAsia="Aptos" w:hAnsi="Aptos" w:cs="Times New Roman"/>
+          <w:color w:val="auto"/>
+          <w:szCs w:val="22"/>
+        </w:rPr>
+      </w:pPr>
+      <w:r>
+        <w:rPr>
+          <w:rFonts w:ascii="Aptos" w:eastAsia="Aptos" w:hAnsi="Aptos" w:cs="Times New Roman"/>
+          <w:color w:val="auto"/>
+          <w:szCs w:val="22"/>
+        </w:rPr>
+        <w:t>Computer Skills: C#, C++, java, python, racket</w:t>
+      </w:r>
+      <w:r>
+        <w:rPr>
+          <w:rFonts w:ascii="Aptos" w:eastAsia="Aptos" w:hAnsi="Aptos" w:cs="Times New Roman"/>
+          <w:color w:val="auto"/>
+          <w:szCs w:val="22"/>
+        </w:rPr>
+        <w:t>, SQL</w:t>
+      </w:r>
+    </w:p>
+    <w:p>
+      <w:pPr>
+        <w:spacing w:after="0"/>
+        <w:rPr>
+          <w:rFonts w:ascii="Aptos" w:eastAsia="Aptos" w:hAnsi="Aptos" w:cs="Times New Roman"/>
+          <w:color w:val="auto"/>
+          <w:szCs w:val="22"/>
+        </w:rPr>
+      </w:pPr>
+      <w:r>
+        <w:rPr>
+          <w:rFonts w:ascii="Aptos" w:eastAsia="Aptos" w:hAnsi="Aptos" w:cs="Times New Roman"/>
+          <w:color w:val="auto"/>
+          <w:szCs w:val="22"/>
+        </w:rPr>
+        <w:t xml:space="preserve">Languages: Spanish </w:t>
+      </w:r>
+    </w:p>
+    <w:p>
+      <w:pPr>
+        <w:spacing w:after="0"/>
+        <w:rPr>
+          <w:rFonts w:ascii="Aptos" w:eastAsia="Aptos" w:hAnsi="Aptos" w:cs="Times New Roman"/>
+          <w:color w:val="auto"/>
+          <w:sz w:val="16"/>
+          <w:szCs w:val="16"/>
+        </w:rPr>
+      </w:pPr>
+    </w:p>
+    <w:p>
+      <w:pPr>
+        <w:spacing w:after="0"/>
         <w:rPr>
           <w:rFonts w:ascii="Aptos" w:eastAsia="Aptos" w:hAnsi="Aptos" w:cs="Times New Roman"/>
           <w:b/>
@@ -194,58 +442,8 @@
           <w:szCs w:val="22"/>
           <w:u w:val="single"/>
         </w:rPr>
-        <w:t xml:space="preserve">SKILLS </w:t>
-      </w:r>
-    </w:p>
-    <w:p>
-      <w:pPr>
-        <w:spacing w:after="0"/>
-        <w:rPr>
-          <w:rFonts w:ascii="Aptos" w:eastAsia="Aptos" w:hAnsi="Aptos" w:cs="Times New Roman"/>
-          <w:color w:val="auto"/>
-          <w:szCs w:val="22"/>
-        </w:rPr>
-      </w:pPr>
-      <w:r>
-        <w:rPr>
-          <w:rFonts w:ascii="Aptos" w:eastAsia="Aptos" w:hAnsi="Aptos" w:cs="Times New Roman"/>
-          <w:color w:val="auto"/>
-          <w:szCs w:val="22"/>
-        </w:rPr>
-        <w:t>Computer Skills: C#, C++, java, python, racket</w:t>
-      </w:r>
-    </w:p>
-    <w:p>
-      <w:pPr>
-        <w:spacing w:after="0"/>
-        <w:rPr>
-          <w:rFonts w:ascii="Aptos" w:eastAsia="Aptos" w:hAnsi="Aptos" w:cs="Times New Roman"/>
-          <w:color w:val="auto"/>
-          <w:szCs w:val="22"/>
-        </w:rPr>
-      </w:pPr>
-      <w:r>
-        <w:rPr>
-          <w:rFonts w:ascii="Aptos" w:eastAsia="Aptos" w:hAnsi="Aptos" w:cs="Times New Roman"/>
-          <w:color w:val="auto"/>
-          <w:szCs w:val="22"/>
-        </w:rPr>
-        <w:t xml:space="preserve">Languages: Spanish </w:t>
-      </w:r>
-    </w:p>
-    <w:p>
-      <w:pPr>
-        <w:spacing w:after="0"/>
-        <w:rPr>
-          <w:rFonts w:ascii="Aptos" w:eastAsia="Aptos" w:hAnsi="Aptos" w:cs="Times New Roman"/>
-          <w:color w:val="auto"/>
-          <w:szCs w:val="22"/>
-        </w:rPr>
-      </w:pPr>
-    </w:p>
-    <w:p>
-      <w:pPr>
-        <w:spacing w:after="0"/>
+      </w:pPr>
+      <w:r>
         <w:rPr>
           <w:rFonts w:ascii="Aptos" w:eastAsia="Aptos" w:hAnsi="Aptos" w:cs="Times New Roman"/>
           <w:b/>
@@ -254,16 +452,6 @@
           <w:szCs w:val="22"/>
           <w:u w:val="single"/>
         </w:rPr>
-      </w:pPr>
-      <w:r>
-        <w:rPr>
-          <w:rFonts w:ascii="Aptos" w:eastAsia="Aptos" w:hAnsi="Aptos" w:cs="Times New Roman"/>
-          <w:b/>
-          <w:bCs/>
-          <w:color w:val="auto"/>
-          <w:szCs w:val="22"/>
-          <w:u w:val="single"/>
-        </w:rPr>
         <w:t>WORK EXPERIENCE</w:t>
       </w:r>
     </w:p>
@@ -284,7 +472,125 @@
           <w:spacing w:val="-10"/>
           <w:szCs w:val="22"/>
         </w:rPr>
-        <w:t xml:space="preserve">National Science Foundation Research Experience for Undergrands: AI-Empowered CyberSecurity         </w:t>
+        <w:t xml:space="preserve">National Science Foundation </w:t>
+      </w:r>
+      <w:r>
+        <w:rPr>
+          <w:rFonts w:ascii="Aptos" w:eastAsia="Aptos" w:hAnsi="Aptos" w:cs="Times New Roman"/>
+          <w:color w:val="auto"/>
+          <w:spacing w:val="-10"/>
+          <w:szCs w:val="22"/>
+        </w:rPr>
+        <w:tab/>
+      </w:r>
+      <w:r>
+        <w:rPr>
+          <w:rFonts w:ascii="Aptos" w:eastAsia="Aptos" w:hAnsi="Aptos" w:cs="Times New Roman"/>
+          <w:color w:val="auto"/>
+          <w:spacing w:val="-10"/>
+          <w:szCs w:val="22"/>
+        </w:rPr>
+        <w:tab/>
+      </w:r>
+      <w:r>
+        <w:rPr>
+          <w:rFonts w:ascii="Aptos" w:eastAsia="Aptos" w:hAnsi="Aptos" w:cs="Times New Roman"/>
+          <w:color w:val="auto"/>
+          <w:spacing w:val="-10"/>
+          <w:szCs w:val="22"/>
+        </w:rPr>
+        <w:tab/>
+      </w:r>
+      <w:r>
+        <w:rPr>
+          <w:rFonts w:ascii="Aptos" w:eastAsia="Aptos" w:hAnsi="Aptos" w:cs="Times New Roman"/>
+          <w:color w:val="auto"/>
+          <w:spacing w:val="-10"/>
+          <w:szCs w:val="22"/>
+        </w:rPr>
+        <w:tab/>
+      </w:r>
+      <w:r>
+        <w:rPr>
+          <w:rFonts w:ascii="Aptos" w:eastAsia="Aptos" w:hAnsi="Aptos" w:cs="Times New Roman"/>
+          <w:color w:val="auto"/>
+          <w:spacing w:val="-10"/>
+          <w:szCs w:val="22"/>
+        </w:rPr>
+        <w:tab/>
+      </w:r>
+      <w:r>
+        <w:rPr>
+          <w:rFonts w:ascii="Aptos" w:eastAsia="Aptos" w:hAnsi="Aptos" w:cs="Times New Roman"/>
+          <w:color w:val="auto"/>
+          <w:spacing w:val="-10"/>
+          <w:szCs w:val="22"/>
+        </w:rPr>
+        <w:tab/>
+      </w:r>
+      <w:r>
+        <w:rPr>
+          <w:rFonts w:ascii="Aptos" w:eastAsia="Aptos" w:hAnsi="Aptos" w:cs="Times New Roman"/>
+          <w:color w:val="auto"/>
+          <w:spacing w:val="-10"/>
+          <w:szCs w:val="22"/>
+        </w:rPr>
+        <w:tab/>
+      </w:r>
+      <w:r>
+        <w:rPr>
+          <w:rFonts w:ascii="Aptos" w:eastAsia="Aptos" w:hAnsi="Aptos" w:cs="Times New Roman"/>
+          <w:color w:val="auto"/>
+          <w:spacing w:val="-10"/>
+          <w:szCs w:val="22"/>
+        </w:rPr>
+        <w:tab/>
+        <w:t xml:space="preserve">        </w:t>
+      </w:r>
+      <w:r>
+        <w:rPr>
+          <w:rFonts w:ascii="Aptos" w:eastAsia="Aptos" w:hAnsi="Aptos" w:cs="Times New Roman"/>
+          <w:color w:val="auto"/>
+          <w:spacing w:val="-10"/>
+          <w:szCs w:val="22"/>
+        </w:rPr>
+        <w:t xml:space="preserve">  </w:t>
+      </w:r>
+      <w:r>
+        <w:rPr>
+          <w:rFonts w:ascii="Aptos" w:eastAsia="Aptos" w:hAnsi="Aptos" w:cs="Times New Roman"/>
+          <w:color w:val="auto"/>
+          <w:spacing w:val="-10"/>
+          <w:szCs w:val="22"/>
+        </w:rPr>
+        <w:t xml:space="preserve"> </w:t>
+      </w:r>
+      <w:r>
+        <w:rPr>
+          <w:rFonts w:ascii="Aptos" w:eastAsia="Aptos" w:hAnsi="Aptos" w:cs="Times New Roman"/>
+          <w:color w:val="auto"/>
+          <w:spacing w:val="-10"/>
+          <w:szCs w:val="22"/>
+        </w:rPr>
+        <w:t xml:space="preserve">   </w:t>
+      </w:r>
+      <w:r>
+        <w:rPr>
+          <w:rFonts w:ascii="Aptos" w:eastAsia="Aptos" w:hAnsi="Aptos" w:cs="Times New Roman"/>
+          <w:color w:val="auto"/>
+          <w:spacing w:val="-10"/>
+          <w:szCs w:val="22"/>
+        </w:rPr>
+        <w:t xml:space="preserve">  </w:t>
+      </w:r>
+      <w:r>
+        <w:rPr>
+          <w:rFonts w:ascii="Aptos" w:eastAsia="Aptos" w:hAnsi="Aptos" w:cs="Times New Roman"/>
+          <w:color w:val="auto"/>
+          <w:spacing w:val="-10"/>
+          <w:szCs w:val="22"/>
+        </w:rPr>
+        <w:t xml:space="preserve">    </w:t>
       </w:r>
       <w:r>
         <w:rPr>
@@ -417,7 +723,8 @@
         <w:rPr>
           <w:rFonts w:ascii="Aptos" w:eastAsia="Aptos" w:hAnsi="Aptos" w:cs="Times New Roman"/>
           <w:color w:val="auto"/>
-          <w:szCs w:val="22"/>
+          <w:sz w:val="16"/>
+          <w:szCs w:val="16"/>
         </w:rPr>
       </w:pPr>
     </w:p>
@@ -437,15 +744,111 @@
           <w:spacing w:val="-10"/>
           <w:szCs w:val="22"/>
         </w:rPr>
-        <w:t>Mizzou National Science Foundation Research Experience for Undergrands Program</w:t>
-      </w:r>
-      <w:r>
-        <w:rPr>
-          <w:rFonts w:ascii="Aptos" w:eastAsia="Aptos" w:hAnsi="Aptos" w:cs="Times New Roman"/>
-          <w:color w:val="auto"/>
-          <w:szCs w:val="22"/>
-        </w:rPr>
-        <w:t xml:space="preserve">                   Columbia, MO</w:t>
+        <w:t xml:space="preserve">National Science Foundation </w:t>
+      </w:r>
+      <w:r>
+        <w:rPr>
+          <w:rFonts w:ascii="Aptos" w:eastAsia="Aptos" w:hAnsi="Aptos" w:cs="Times New Roman"/>
+          <w:color w:val="auto"/>
+          <w:spacing w:val="-10"/>
+          <w:szCs w:val="22"/>
+        </w:rPr>
+        <w:t xml:space="preserve">               </w:t>
+      </w:r>
+      <w:r>
+        <w:rPr>
+          <w:rFonts w:ascii="Aptos" w:eastAsia="Aptos" w:hAnsi="Aptos" w:cs="Times New Roman"/>
+          <w:color w:val="auto"/>
+          <w:spacing w:val="-10"/>
+          <w:szCs w:val="22"/>
+        </w:rPr>
+        <w:tab/>
+      </w:r>
+      <w:r>
+        <w:rPr>
+          <w:rFonts w:ascii="Aptos" w:eastAsia="Aptos" w:hAnsi="Aptos" w:cs="Times New Roman"/>
+          <w:color w:val="auto"/>
+          <w:spacing w:val="-10"/>
+          <w:szCs w:val="22"/>
+        </w:rPr>
+        <w:tab/>
+      </w:r>
+      <w:r>
+        <w:rPr>
+          <w:rFonts w:ascii="Aptos" w:eastAsia="Aptos" w:hAnsi="Aptos" w:cs="Times New Roman"/>
+          <w:color w:val="auto"/>
+          <w:spacing w:val="-10"/>
+          <w:szCs w:val="22"/>
+        </w:rPr>
+        <w:tab/>
+      </w:r>
+      <w:r>
+        <w:rPr>
+          <w:rFonts w:ascii="Aptos" w:eastAsia="Aptos" w:hAnsi="Aptos" w:cs="Times New Roman"/>
+          <w:color w:val="auto"/>
+          <w:spacing w:val="-10"/>
+          <w:szCs w:val="22"/>
+        </w:rPr>
+        <w:tab/>
+      </w:r>
+      <w:r>
+        <w:rPr>
+          <w:rFonts w:ascii="Aptos" w:eastAsia="Aptos" w:hAnsi="Aptos" w:cs="Times New Roman"/>
+          <w:color w:val="auto"/>
+          <w:spacing w:val="-10"/>
+          <w:szCs w:val="22"/>
+        </w:rPr>
+        <w:tab/>
+      </w:r>
+      <w:r>
+        <w:rPr>
+          <w:rFonts w:ascii="Aptos" w:eastAsia="Aptos" w:hAnsi="Aptos" w:cs="Times New Roman"/>
+          <w:color w:val="auto"/>
+          <w:spacing w:val="-10"/>
+          <w:szCs w:val="22"/>
+        </w:rPr>
+        <w:tab/>
+        <w:t xml:space="preserve"> </w:t>
+      </w:r>
+      <w:r>
+        <w:rPr>
+          <w:rFonts w:ascii="Aptos" w:eastAsia="Aptos" w:hAnsi="Aptos" w:cs="Times New Roman"/>
+          <w:color w:val="auto"/>
+          <w:szCs w:val="22"/>
+        </w:rPr>
+        <w:t xml:space="preserve">   </w:t>
+      </w:r>
+      <w:r>
+        <w:rPr>
+          <w:rFonts w:ascii="Aptos" w:eastAsia="Aptos" w:hAnsi="Aptos" w:cs="Times New Roman"/>
+          <w:color w:val="auto"/>
+          <w:szCs w:val="22"/>
+        </w:rPr>
+        <w:t xml:space="preserve"> </w:t>
+      </w:r>
+      <w:r>
+        <w:rPr>
+          <w:rFonts w:ascii="Aptos" w:eastAsia="Aptos" w:hAnsi="Aptos" w:cs="Times New Roman"/>
+          <w:color w:val="auto"/>
+          <w:szCs w:val="22"/>
+        </w:rPr>
+        <w:t xml:space="preserve">       </w:t>
+      </w:r>
+      <w:r>
+        <w:rPr>
+          <w:rFonts w:ascii="Aptos" w:eastAsia="Aptos" w:hAnsi="Aptos" w:cs="Times New Roman"/>
+          <w:color w:val="auto"/>
+          <w:szCs w:val="22"/>
+        </w:rPr>
+        <w:t xml:space="preserve"> </w:t>
+      </w:r>
+      <w:r>
+        <w:rPr>
+          <w:rFonts w:ascii="Aptos" w:eastAsia="Aptos" w:hAnsi="Aptos" w:cs="Times New Roman"/>
+          <w:color w:val="auto"/>
+          <w:szCs w:val="22"/>
+        </w:rPr>
+        <w:t xml:space="preserve">    Columbia, MO</w:t>
       </w:r>
     </w:p>
     <w:p>
@@ -548,7 +951,8 @@
         <w:rPr>
           <w:rFonts w:ascii="Aptos" w:eastAsia="Aptos" w:hAnsi="Aptos" w:cs="Times New Roman"/>
           <w:color w:val="auto"/>
-          <w:szCs w:val="22"/>
+          <w:sz w:val="16"/>
+          <w:szCs w:val="16"/>
         </w:rPr>
       </w:pPr>
     </w:p>
@@ -568,7 +972,25 @@
           <w:color w:val="auto"/>
           <w:szCs w:val="22"/>
         </w:rPr>
-        <w:t xml:space="preserve">Undergrad NASA Project                                                                 </w:t>
+        <w:t>NAS</w:t>
+      </w:r>
+      <w:r>
+        <w:rPr>
+          <w:rFonts w:ascii="Aptos" w:eastAsia="Aptos" w:hAnsi="Aptos" w:cs="Times New Roman"/>
+          <w:bCs/>
+          <w:color w:val="auto"/>
+          <w:szCs w:val="22"/>
+        </w:rPr>
+        <w:t>A</w:t>
+      </w:r>
+      <w:r>
+        <w:rPr>
+          <w:rFonts w:ascii="Aptos" w:eastAsia="Aptos" w:hAnsi="Aptos" w:cs="Times New Roman"/>
+          <w:bCs/>
+          <w:color w:val="auto"/>
+          <w:szCs w:val="22"/>
+        </w:rPr>
+        <w:t xml:space="preserve">                                                                 </w:t>
       </w:r>
       <w:r>
         <w:rPr>
@@ -679,7 +1101,8 @@
         <w:rPr>
           <w:rFonts w:ascii="Aptos" w:eastAsia="Aptos" w:hAnsi="Aptos" w:cs="Times New Roman"/>
           <w:color w:val="auto"/>
-          <w:szCs w:val="22"/>
+          <w:sz w:val="16"/>
+          <w:szCs w:val="16"/>
         </w:rPr>
       </w:pPr>
     </w:p>
@@ -747,7 +1170,23 @@
           <w:color w:val="auto"/>
           <w:szCs w:val="22"/>
         </w:rPr>
-        <w:t>Simulate a code parser using strict grammar, able to input any .txt formatted code</w:t>
+        <w:t>Write</w:t>
+      </w:r>
+      <w:r>
+        <w:rPr>
+          <w:rFonts w:ascii="Aptos" w:eastAsia="Aptos" w:hAnsi="Aptos" w:cs="Times New Roman"/>
+          <w:color w:val="auto"/>
+          <w:szCs w:val="22"/>
+        </w:rPr>
+        <w:t xml:space="preserve"> a code parser </w:t>
+      </w:r>
+      <w:r>
+        <w:rPr>
+          <w:rFonts w:ascii="Aptos" w:eastAsia="Aptos" w:hAnsi="Aptos" w:cs="Times New Roman"/>
+          <w:color w:val="auto"/>
+          <w:szCs w:val="22"/>
+        </w:rPr>
+        <w:t>for a small artificial language based on FORTRAN</w:t>
       </w:r>
     </w:p>
     <w:p>
@@ -769,7 +1208,23 @@
           <w:color w:val="auto"/>
           <w:szCs w:val="22"/>
         </w:rPr>
-        <w:t>Determines if input code is valid, otherwise throws an error along with line #</w:t>
+        <w:t xml:space="preserve">Determines if </w:t>
+      </w:r>
+      <w:r>
+        <w:rPr>
+          <w:rFonts w:ascii="Aptos" w:eastAsia="Aptos" w:hAnsi="Aptos" w:cs="Times New Roman"/>
+          <w:color w:val="auto"/>
+          <w:szCs w:val="22"/>
+        </w:rPr>
+        <w:t xml:space="preserve">.txt </w:t>
+      </w:r>
+      <w:r>
+        <w:rPr>
+          <w:rFonts w:ascii="Aptos" w:eastAsia="Aptos" w:hAnsi="Aptos" w:cs="Times New Roman"/>
+          <w:color w:val="auto"/>
+          <w:szCs w:val="22"/>
+        </w:rPr>
+        <w:t>input code is valid, otherwise throws an error along with line #</w:t>
       </w:r>
     </w:p>
     <w:p>
@@ -791,16 +1246,33 @@
           <w:color w:val="auto"/>
           <w:szCs w:val="22"/>
         </w:rPr>
-        <w:t>DrRacket, and no outside assistance</w:t>
-      </w:r>
-    </w:p>
-    <w:p>
-      <w:pPr>
-        <w:spacing w:after="0"/>
-        <w:rPr>
-          <w:rFonts w:ascii="Aptos" w:eastAsia="Aptos" w:hAnsi="Aptos" w:cs="Times New Roman"/>
-          <w:color w:val="auto"/>
-          <w:szCs w:val="22"/>
+        <w:t>DrRacket</w:t>
+      </w:r>
+      <w:r>
+        <w:rPr>
+          <w:rFonts w:ascii="Aptos" w:eastAsia="Aptos" w:hAnsi="Aptos" w:cs="Times New Roman"/>
+          <w:color w:val="auto"/>
+          <w:szCs w:val="22"/>
+        </w:rPr>
+        <w:t xml:space="preserve"> (Derived from LISP)</w:t>
+      </w:r>
+      <w:r>
+        <w:rPr>
+          <w:rFonts w:ascii="Aptos" w:eastAsia="Aptos" w:hAnsi="Aptos" w:cs="Times New Roman"/>
+          <w:color w:val="auto"/>
+          <w:szCs w:val="22"/>
+        </w:rPr>
+        <w:t xml:space="preserve"> and Racket Command Book.</w:t>
+      </w:r>
+    </w:p>
+    <w:p>
+      <w:pPr>
+        <w:spacing w:after="0"/>
+        <w:rPr>
+          <w:rFonts w:ascii="Aptos" w:eastAsia="Aptos" w:hAnsi="Aptos" w:cs="Times New Roman"/>
+          <w:color w:val="auto"/>
+          <w:sz w:val="16"/>
+          <w:szCs w:val="16"/>
         </w:rPr>
       </w:pPr>
       <w:r>

</xml_diff>